<commit_message>
Atualizando lista de exercicios.
</commit_message>
<xml_diff>
--- a/CursoNDDigital/UNIDADE VI/Exercícios Complementares/Exercícios complementares - Unidade VI.docx
+++ b/CursoNDDigital/UNIDADE VI/Exercícios Complementares/Exercícios complementares - Unidade VI.docx
@@ -15,8 +15,6 @@
           <w:lang w:eastAsia="pt-BR"/>
         </w:rPr>
       </w:pPr>
-      <w:bookmarkStart w:id="0" w:name="_GoBack"/>
-      <w:bookmarkEnd w:id="0"/>
       <w:r>
         <w:rPr>
           <w:rFonts w:ascii="Arial" w:eastAsia="Times New Roman" w:hAnsi="Arial" w:cs="Arial"/>
@@ -723,29 +721,7 @@
           <w:szCs w:val="24"/>
           <w:lang w:eastAsia="pt-BR"/>
         </w:rPr>
-        <w:t xml:space="preserve">As maçãs custam R$ 0,30 cada se forem compradas menos do que uma </w:t>
-      </w:r>
-      <w:proofErr w:type="gramStart"/>
-      <w:r>
-        <w:rPr>
-          <w:rFonts w:ascii="Arial" w:eastAsia="Times New Roman" w:hAnsi="Arial" w:cs="Arial"/>
-          <w:color w:val="000000"/>
-          <w:sz w:val="24"/>
-          <w:szCs w:val="24"/>
-          <w:lang w:eastAsia="pt-BR"/>
-        </w:rPr>
-        <w:t>dúzia</w:t>
-      </w:r>
-      <w:proofErr w:type="gramEnd"/>
-      <w:r>
-        <w:rPr>
-          <w:rFonts w:ascii="Arial" w:eastAsia="Times New Roman" w:hAnsi="Arial" w:cs="Arial"/>
-          <w:color w:val="000000"/>
-          <w:sz w:val="24"/>
-          <w:szCs w:val="24"/>
-          <w:lang w:eastAsia="pt-BR"/>
-        </w:rPr>
-        <w:t>, e R$ 0,25 se forem compradas pelo menos doze. Escreva um programa que leia o número de maçãs compradas, calcule e escreva o valor total da compra.</w:t>
+        <w:t>As maçãs custam R$ 0,30 cada se forem compradas menos do que uma dúzia, e R$ 0,25 se forem compradas pelo menos doze. Escreva um programa que leia o número de maçãs compradas, calcule e escreva o valor total da compra.</w:t>
       </w:r>
     </w:p>
     <w:p>
@@ -1255,6 +1231,230 @@
         </w:rPr>
         <w:t>tabela abaixo:</w:t>
       </w:r>
+    </w:p>
+    <w:p>
+      <w:pPr>
+        <w:pStyle w:val="PargrafodaLista"/>
+        <w:rPr>
+          <w:rFonts w:ascii="Arial" w:eastAsia="Times New Roman" w:hAnsi="Arial" w:cs="Arial"/>
+          <w:sz w:val="24"/>
+          <w:szCs w:val="24"/>
+          <w:lang w:eastAsia="pt-BR"/>
+        </w:rPr>
+      </w:pPr>
+    </w:p>
+    <w:p>
+      <w:pPr>
+        <w:pStyle w:val="PargrafodaLista"/>
+        <w:shd w:val="clear" w:color="auto" w:fill="FFFFFF"/>
+        <w:spacing w:after="0" w:line="240" w:lineRule="auto"/>
+        <w:jc w:val="center"/>
+        <w:rPr>
+          <w:rFonts w:ascii="Arial" w:eastAsia="Times New Roman" w:hAnsi="Arial" w:cs="Arial"/>
+          <w:sz w:val="24"/>
+          <w:szCs w:val="24"/>
+          <w:lang w:eastAsia="pt-BR"/>
+        </w:rPr>
+      </w:pPr>
+      <w:r>
+        <w:rPr>
+          <w:rFonts w:ascii="Arial" w:eastAsia="Times New Roman" w:hAnsi="Arial" w:cs="Arial"/>
+          <w:noProof/>
+          <w:sz w:val="24"/>
+          <w:szCs w:val="24"/>
+          <w:lang w:eastAsia="pt-BR"/>
+        </w:rPr>
+        <w:drawing>
+          <wp:inline distT="0" distB="0" distL="0" distR="0">
+            <wp:extent cx="2762250" cy="1073727"/>
+            <wp:effectExtent l="0" t="0" r="0" b="0"/>
+            <wp:docPr id="2" name="Imagem 2"/>
+            <wp:cNvGraphicFramePr>
+              <a:graphicFrameLocks xmlns:a="http://schemas.openxmlformats.org/drawingml/2006/main" noChangeAspect="1"/>
+            </wp:cNvGraphicFramePr>
+            <a:graphic xmlns:a="http://schemas.openxmlformats.org/drawingml/2006/main">
+              <a:graphicData uri="http://schemas.openxmlformats.org/drawingml/2006/picture">
+                <pic:pic xmlns:pic="http://schemas.openxmlformats.org/drawingml/2006/picture">
+                  <pic:nvPicPr>
+                    <pic:cNvPr id="0" name="Picture 1"/>
+                    <pic:cNvPicPr>
+                      <a:picLocks noChangeAspect="1" noChangeArrowheads="1"/>
+                    </pic:cNvPicPr>
+                  </pic:nvPicPr>
+                  <pic:blipFill>
+                    <a:blip r:embed="rId5">
+                      <a:extLst>
+                        <a:ext uri="{28A0092B-C50C-407E-A947-70E740481C1C}">
+                          <a14:useLocalDpi xmlns:a14="http://schemas.microsoft.com/office/drawing/2010/main" val="0"/>
+                        </a:ext>
+                      </a:extLst>
+                    </a:blip>
+                    <a:srcRect/>
+                    <a:stretch>
+                      <a:fillRect/>
+                    </a:stretch>
+                  </pic:blipFill>
+                  <pic:spPr bwMode="auto">
+                    <a:xfrm>
+                      <a:off x="0" y="0"/>
+                      <a:ext cx="2776195" cy="1079148"/>
+                    </a:xfrm>
+                    <a:prstGeom prst="rect">
+                      <a:avLst/>
+                    </a:prstGeom>
+                    <a:noFill/>
+                    <a:ln>
+                      <a:noFill/>
+                    </a:ln>
+                  </pic:spPr>
+                </pic:pic>
+              </a:graphicData>
+            </a:graphic>
+          </wp:inline>
+        </w:drawing>
+      </w:r>
+    </w:p>
+    <w:p>
+      <w:pPr>
+        <w:pStyle w:val="PargrafodaLista"/>
+        <w:shd w:val="clear" w:color="auto" w:fill="FFFFFF"/>
+        <w:spacing w:after="0" w:line="240" w:lineRule="auto"/>
+        <w:jc w:val="center"/>
+        <w:rPr>
+          <w:rFonts w:ascii="Arial" w:eastAsia="Times New Roman" w:hAnsi="Arial" w:cs="Arial"/>
+          <w:sz w:val="24"/>
+          <w:szCs w:val="24"/>
+          <w:lang w:eastAsia="pt-BR"/>
+        </w:rPr>
+      </w:pPr>
+    </w:p>
+    <w:p>
+      <w:pPr>
+        <w:pStyle w:val="PargrafodaLista"/>
+        <w:shd w:val="clear" w:color="auto" w:fill="FFFFFF"/>
+        <w:spacing w:after="0" w:line="240" w:lineRule="auto"/>
+        <w:jc w:val="both"/>
+        <w:rPr>
+          <w:rFonts w:ascii="Arial" w:eastAsia="Times New Roman" w:hAnsi="Arial" w:cs="Arial"/>
+          <w:sz w:val="24"/>
+          <w:szCs w:val="24"/>
+          <w:lang w:eastAsia="pt-BR"/>
+        </w:rPr>
+      </w:pPr>
+      <w:r>
+        <w:rPr>
+          <w:rFonts w:ascii="Arial" w:eastAsia="Times New Roman" w:hAnsi="Arial" w:cs="Arial"/>
+          <w:sz w:val="24"/>
+          <w:szCs w:val="24"/>
+          <w:lang w:eastAsia="pt-BR"/>
+        </w:rPr>
+        <w:t>Além disso, o fazendeiro pagará um adicional conforme a idade do trabalhador segundo a tabela</w:t>
+      </w:r>
+      <w:r>
+        <w:rPr>
+          <w:rFonts w:ascii="Arial" w:eastAsia="Times New Roman" w:hAnsi="Arial" w:cs="Arial"/>
+          <w:sz w:val="24"/>
+          <w:szCs w:val="24"/>
+          <w:lang w:eastAsia="pt-BR"/>
+        </w:rPr>
+        <w:t xml:space="preserve"> </w:t>
+      </w:r>
+      <w:r>
+        <w:rPr>
+          <w:rFonts w:ascii="Arial" w:eastAsia="Times New Roman" w:hAnsi="Arial" w:cs="Arial"/>
+          <w:sz w:val="24"/>
+          <w:szCs w:val="24"/>
+          <w:lang w:eastAsia="pt-BR"/>
+        </w:rPr>
+        <w:t>abaixo:</w:t>
+      </w:r>
+    </w:p>
+    <w:p>
+      <w:pPr>
+        <w:pStyle w:val="PargrafodaLista"/>
+        <w:shd w:val="clear" w:color="auto" w:fill="FFFFFF"/>
+        <w:spacing w:after="0" w:line="240" w:lineRule="auto"/>
+        <w:jc w:val="both"/>
+        <w:rPr>
+          <w:rFonts w:ascii="Arial" w:eastAsia="Times New Roman" w:hAnsi="Arial" w:cs="Arial"/>
+          <w:sz w:val="24"/>
+          <w:szCs w:val="24"/>
+          <w:lang w:eastAsia="pt-BR"/>
+        </w:rPr>
+      </w:pPr>
+    </w:p>
+    <w:p>
+      <w:pPr>
+        <w:pStyle w:val="PargrafodaLista"/>
+        <w:shd w:val="clear" w:color="auto" w:fill="FFFFFF"/>
+        <w:spacing w:after="0" w:line="240" w:lineRule="auto"/>
+        <w:jc w:val="center"/>
+        <w:rPr>
+          <w:rFonts w:ascii="Arial" w:eastAsia="Times New Roman" w:hAnsi="Arial" w:cs="Arial"/>
+          <w:sz w:val="24"/>
+          <w:szCs w:val="24"/>
+          <w:lang w:eastAsia="pt-BR"/>
+        </w:rPr>
+      </w:pPr>
+      <w:r>
+        <w:rPr>
+          <w:rFonts w:ascii="Arial" w:eastAsia="Times New Roman" w:hAnsi="Arial" w:cs="Arial"/>
+          <w:noProof/>
+          <w:sz w:val="24"/>
+          <w:szCs w:val="24"/>
+          <w:lang w:eastAsia="pt-BR"/>
+        </w:rPr>
+        <w:drawing>
+          <wp:inline distT="0" distB="0" distL="0" distR="0">
+            <wp:extent cx="2543175" cy="670161"/>
+            <wp:effectExtent l="0" t="0" r="0" b="0"/>
+            <wp:docPr id="3" name="Imagem 3"/>
+            <wp:cNvGraphicFramePr>
+              <a:graphicFrameLocks xmlns:a="http://schemas.openxmlformats.org/drawingml/2006/main" noChangeAspect="1"/>
+            </wp:cNvGraphicFramePr>
+            <a:graphic xmlns:a="http://schemas.openxmlformats.org/drawingml/2006/main">
+              <a:graphicData uri="http://schemas.openxmlformats.org/drawingml/2006/picture">
+                <pic:pic xmlns:pic="http://schemas.openxmlformats.org/drawingml/2006/picture">
+                  <pic:nvPicPr>
+                    <pic:cNvPr id="0" name="Picture 2"/>
+                    <pic:cNvPicPr>
+                      <a:picLocks noChangeAspect="1" noChangeArrowheads="1"/>
+                    </pic:cNvPicPr>
+                  </pic:nvPicPr>
+                  <pic:blipFill>
+                    <a:blip r:embed="rId6">
+                      <a:extLst>
+                        <a:ext uri="{28A0092B-C50C-407E-A947-70E740481C1C}">
+                          <a14:useLocalDpi xmlns:a14="http://schemas.microsoft.com/office/drawing/2010/main" val="0"/>
+                        </a:ext>
+                      </a:extLst>
+                    </a:blip>
+                    <a:srcRect/>
+                    <a:stretch>
+                      <a:fillRect/>
+                    </a:stretch>
+                  </pic:blipFill>
+                  <pic:spPr bwMode="auto">
+                    <a:xfrm>
+                      <a:off x="0" y="0"/>
+                      <a:ext cx="2547746" cy="671365"/>
+                    </a:xfrm>
+                    <a:prstGeom prst="rect">
+                      <a:avLst/>
+                    </a:prstGeom>
+                    <a:noFill/>
+                    <a:ln>
+                      <a:noFill/>
+                    </a:ln>
+                  </pic:spPr>
+                </pic:pic>
+              </a:graphicData>
+            </a:graphic>
+          </wp:inline>
+        </w:drawing>
+      </w:r>
+      <w:bookmarkStart w:id="0" w:name="_GoBack"/>
+      <w:bookmarkEnd w:id="0"/>
     </w:p>
     <w:p>
       <w:pPr>
@@ -2878,6 +3078,32 @@
       <w:contextualSpacing/>
     </w:pPr>
   </w:style>
+  <w:style w:type="table" w:styleId="Tabelacomgrade">
+    <w:name w:val="Table Grid"/>
+    <w:basedOn w:val="Tabelanormal"/>
+    <w:uiPriority w:val="39"/>
+    <w:rsid w:val="00370B45"/>
+    <w:pPr>
+      <w:spacing w:after="0" w:line="240" w:lineRule="auto"/>
+    </w:pPr>
+    <w:tblPr>
+      <w:tblInd w:w="0" w:type="dxa"/>
+      <w:tblBorders>
+        <w:top w:val="single" w:sz="4" w:space="0" w:color="auto"/>
+        <w:left w:val="single" w:sz="4" w:space="0" w:color="auto"/>
+        <w:bottom w:val="single" w:sz="4" w:space="0" w:color="auto"/>
+        <w:right w:val="single" w:sz="4" w:space="0" w:color="auto"/>
+        <w:insideH w:val="single" w:sz="4" w:space="0" w:color="auto"/>
+        <w:insideV w:val="single" w:sz="4" w:space="0" w:color="auto"/>
+      </w:tblBorders>
+      <w:tblCellMar>
+        <w:top w:w="0" w:type="dxa"/>
+        <w:left w:w="108" w:type="dxa"/>
+        <w:bottom w:w="0" w:type="dxa"/>
+        <w:right w:w="108" w:type="dxa"/>
+      </w:tblCellMar>
+    </w:tblPr>
+  </w:style>
 </w:styles>
 </file>
 

</xml_diff>

<commit_message>
Adicionando mais 4 exercicios na lista que já tinha 6 exercicios. E também adicionando o Slide da ultima aula.
</commit_message>
<xml_diff>
--- a/CursoNDDigital/UNIDADE VI/Exercícios Complementares/Exercícios complementares - Unidade VI.docx
+++ b/CursoNDDigital/UNIDADE VI/Exercícios Complementares/Exercícios complementares - Unidade VI.docx
@@ -1491,317 +1491,1213 @@
         </w:rPr>
         <w:t>Escreva um programa que leia o primeiro nome e a altura das moças inscritas em um concurso de beleza. Quando for informada a palavra FIM para o nome da moça o programa deverá ser encerrado e imprimir: o nome e a altura da moça mais alta e o número de moças no concurso. Considere que todas as moças possuem altura diferente</w:t>
       </w:r>
-    </w:p>
-    <w:p>
-      <w:pPr>
-        <w:pStyle w:val="PargrafodaLista"/>
-        <w:shd w:val="clear" w:color="auto" w:fill="FFFFFF"/>
-        <w:spacing w:after="0" w:line="240" w:lineRule="auto"/>
-        <w:jc w:val="both"/>
-        <w:rPr>
-          <w:rFonts w:ascii="Arial" w:eastAsia="Times New Roman" w:hAnsi="Arial" w:cs="Arial"/>
-          <w:sz w:val="24"/>
-          <w:szCs w:val="24"/>
-          <w:lang w:eastAsia="pt-BR"/>
-        </w:rPr>
-      </w:pPr>
-    </w:p>
-    <w:p>
-      <w:pPr>
-        <w:pStyle w:val="PargrafodaLista"/>
-        <w:shd w:val="clear" w:color="auto" w:fill="FFFFFF"/>
-        <w:spacing w:after="0" w:line="240" w:lineRule="auto"/>
-        <w:jc w:val="both"/>
-        <w:rPr>
-          <w:rFonts w:ascii="Arial" w:eastAsia="Times New Roman" w:hAnsi="Arial" w:cs="Arial"/>
-          <w:color w:val="000000"/>
-          <w:sz w:val="24"/>
-          <w:szCs w:val="24"/>
-          <w:lang w:eastAsia="pt-BR"/>
-        </w:rPr>
-      </w:pPr>
-    </w:p>
-    <w:p>
-      <w:pPr>
-        <w:shd w:val="clear" w:color="auto" w:fill="FFFFFF"/>
-        <w:spacing w:after="0" w:line="240" w:lineRule="auto"/>
-        <w:jc w:val="both"/>
-        <w:rPr>
-          <w:rFonts w:ascii="Arial" w:eastAsia="Times New Roman" w:hAnsi="Arial" w:cs="Arial"/>
-          <w:color w:val="000000"/>
-          <w:sz w:val="24"/>
-          <w:szCs w:val="24"/>
-          <w:lang w:eastAsia="pt-BR"/>
-        </w:rPr>
-      </w:pPr>
-    </w:p>
-    <w:p>
-      <w:pPr>
-        <w:shd w:val="clear" w:color="auto" w:fill="FFFFFF"/>
-        <w:spacing w:after="0" w:line="240" w:lineRule="auto"/>
-        <w:jc w:val="both"/>
-        <w:rPr>
-          <w:rFonts w:ascii="Arial" w:eastAsia="Times New Roman" w:hAnsi="Arial" w:cs="Arial"/>
-          <w:color w:val="000000"/>
-          <w:sz w:val="24"/>
-          <w:szCs w:val="24"/>
-          <w:lang w:eastAsia="pt-BR"/>
-        </w:rPr>
-      </w:pPr>
-    </w:p>
-    <w:p>
-      <w:pPr>
-        <w:shd w:val="clear" w:color="auto" w:fill="FFFFFF"/>
-        <w:spacing w:after="0" w:line="240" w:lineRule="auto"/>
-        <w:jc w:val="both"/>
-        <w:rPr>
-          <w:rFonts w:ascii="Arial" w:eastAsia="Times New Roman" w:hAnsi="Arial" w:cs="Arial"/>
-          <w:color w:val="000000"/>
-          <w:sz w:val="24"/>
-          <w:szCs w:val="24"/>
-          <w:lang w:eastAsia="pt-BR"/>
-        </w:rPr>
-      </w:pPr>
-    </w:p>
-    <w:p>
-      <w:pPr>
-        <w:shd w:val="clear" w:color="auto" w:fill="FFFFFF"/>
-        <w:spacing w:after="0" w:line="240" w:lineRule="auto"/>
-        <w:jc w:val="both"/>
-        <w:rPr>
-          <w:rFonts w:ascii="Arial" w:eastAsia="Times New Roman" w:hAnsi="Arial" w:cs="Arial"/>
-          <w:color w:val="000000"/>
-          <w:sz w:val="24"/>
-          <w:szCs w:val="24"/>
-          <w:lang w:eastAsia="pt-BR"/>
-        </w:rPr>
-      </w:pPr>
-    </w:p>
-    <w:p>
-      <w:pPr>
-        <w:shd w:val="clear" w:color="auto" w:fill="FFFFFF"/>
-        <w:spacing w:after="0" w:line="240" w:lineRule="auto"/>
-        <w:jc w:val="both"/>
-        <w:rPr>
-          <w:rFonts w:ascii="Arial" w:eastAsia="Times New Roman" w:hAnsi="Arial" w:cs="Arial"/>
-          <w:color w:val="000000"/>
-          <w:sz w:val="24"/>
-          <w:szCs w:val="24"/>
-          <w:lang w:eastAsia="pt-BR"/>
-        </w:rPr>
-      </w:pPr>
-    </w:p>
-    <w:p>
-      <w:pPr>
-        <w:shd w:val="clear" w:color="auto" w:fill="FFFFFF"/>
-        <w:spacing w:after="0" w:line="240" w:lineRule="auto"/>
-        <w:jc w:val="both"/>
-        <w:rPr>
-          <w:rFonts w:ascii="Arial" w:eastAsia="Times New Roman" w:hAnsi="Arial" w:cs="Arial"/>
-          <w:color w:val="000000"/>
-          <w:sz w:val="24"/>
-          <w:szCs w:val="24"/>
-          <w:lang w:eastAsia="pt-BR"/>
-        </w:rPr>
-      </w:pPr>
-    </w:p>
-    <w:p>
-      <w:pPr>
-        <w:shd w:val="clear" w:color="auto" w:fill="FFFFFF"/>
-        <w:spacing w:after="0" w:line="240" w:lineRule="auto"/>
-        <w:jc w:val="both"/>
-        <w:rPr>
-          <w:rFonts w:ascii="Arial" w:eastAsia="Times New Roman" w:hAnsi="Arial" w:cs="Arial"/>
-          <w:color w:val="000000"/>
-          <w:sz w:val="24"/>
-          <w:szCs w:val="24"/>
-          <w:lang w:eastAsia="pt-BR"/>
-        </w:rPr>
-      </w:pPr>
-    </w:p>
-    <w:p>
-      <w:pPr>
-        <w:shd w:val="clear" w:color="auto" w:fill="FFFFFF"/>
-        <w:spacing w:after="0" w:line="240" w:lineRule="auto"/>
-        <w:jc w:val="both"/>
-        <w:rPr>
-          <w:rFonts w:ascii="Arial" w:eastAsia="Times New Roman" w:hAnsi="Arial" w:cs="Arial"/>
-          <w:color w:val="000000"/>
-          <w:sz w:val="24"/>
-          <w:szCs w:val="24"/>
-          <w:lang w:eastAsia="pt-BR"/>
-        </w:rPr>
-      </w:pPr>
-    </w:p>
-    <w:p>
-      <w:pPr>
-        <w:shd w:val="clear" w:color="auto" w:fill="FFFFFF"/>
-        <w:spacing w:after="0" w:line="240" w:lineRule="auto"/>
-        <w:jc w:val="both"/>
-        <w:rPr>
-          <w:rFonts w:ascii="Arial" w:eastAsia="Times New Roman" w:hAnsi="Arial" w:cs="Arial"/>
-          <w:color w:val="000000"/>
-          <w:sz w:val="24"/>
-          <w:szCs w:val="24"/>
-          <w:lang w:eastAsia="pt-BR"/>
-        </w:rPr>
-      </w:pPr>
-    </w:p>
-    <w:p>
-      <w:pPr>
-        <w:shd w:val="clear" w:color="auto" w:fill="FFFFFF"/>
-        <w:spacing w:after="0" w:line="240" w:lineRule="auto"/>
-        <w:jc w:val="both"/>
-        <w:rPr>
-          <w:rFonts w:ascii="Arial" w:eastAsia="Times New Roman" w:hAnsi="Arial" w:cs="Arial"/>
-          <w:color w:val="000000"/>
-          <w:sz w:val="24"/>
-          <w:szCs w:val="24"/>
-          <w:lang w:eastAsia="pt-BR"/>
-        </w:rPr>
-      </w:pPr>
-    </w:p>
-    <w:p>
-      <w:pPr>
-        <w:shd w:val="clear" w:color="auto" w:fill="FFFFFF"/>
-        <w:spacing w:after="0" w:line="240" w:lineRule="auto"/>
-        <w:jc w:val="both"/>
-        <w:rPr>
-          <w:rFonts w:ascii="Arial" w:eastAsia="Times New Roman" w:hAnsi="Arial" w:cs="Arial"/>
-          <w:color w:val="000000"/>
-          <w:sz w:val="24"/>
-          <w:szCs w:val="24"/>
-          <w:lang w:eastAsia="pt-BR"/>
-        </w:rPr>
-      </w:pPr>
-    </w:p>
-    <w:p>
-      <w:pPr>
-        <w:shd w:val="clear" w:color="auto" w:fill="FFFFFF"/>
-        <w:spacing w:after="0" w:line="240" w:lineRule="auto"/>
-        <w:jc w:val="both"/>
-        <w:rPr>
-          <w:rFonts w:ascii="Arial" w:eastAsia="Times New Roman" w:hAnsi="Arial" w:cs="Arial"/>
-          <w:color w:val="000000"/>
-          <w:sz w:val="24"/>
-          <w:szCs w:val="24"/>
-          <w:lang w:eastAsia="pt-BR"/>
-        </w:rPr>
-      </w:pPr>
-    </w:p>
-    <w:p>
-      <w:pPr>
-        <w:shd w:val="clear" w:color="auto" w:fill="FFFFFF"/>
-        <w:spacing w:after="0" w:line="240" w:lineRule="auto"/>
-        <w:jc w:val="both"/>
-        <w:rPr>
-          <w:rFonts w:ascii="Arial" w:eastAsia="Times New Roman" w:hAnsi="Arial" w:cs="Arial"/>
-          <w:color w:val="000000"/>
-          <w:sz w:val="24"/>
-          <w:szCs w:val="24"/>
-          <w:lang w:eastAsia="pt-BR"/>
-        </w:rPr>
-      </w:pPr>
-    </w:p>
-    <w:p>
-      <w:pPr>
-        <w:shd w:val="clear" w:color="auto" w:fill="FFFFFF"/>
-        <w:spacing w:after="0" w:line="240" w:lineRule="auto"/>
-        <w:jc w:val="both"/>
-        <w:rPr>
-          <w:rFonts w:ascii="Arial" w:eastAsia="Times New Roman" w:hAnsi="Arial" w:cs="Arial"/>
-          <w:color w:val="000000"/>
-          <w:sz w:val="24"/>
-          <w:szCs w:val="24"/>
-          <w:lang w:eastAsia="pt-BR"/>
-        </w:rPr>
-      </w:pPr>
-    </w:p>
-    <w:p>
-      <w:pPr>
-        <w:shd w:val="clear" w:color="auto" w:fill="FFFFFF"/>
-        <w:spacing w:after="0" w:line="240" w:lineRule="auto"/>
-        <w:jc w:val="both"/>
-        <w:rPr>
-          <w:rFonts w:ascii="Arial" w:eastAsia="Times New Roman" w:hAnsi="Arial" w:cs="Arial"/>
-          <w:color w:val="000000"/>
-          <w:sz w:val="24"/>
-          <w:szCs w:val="24"/>
-          <w:lang w:eastAsia="pt-BR"/>
-        </w:rPr>
-      </w:pPr>
-    </w:p>
-    <w:p>
-      <w:pPr>
-        <w:shd w:val="clear" w:color="auto" w:fill="FFFFFF"/>
-        <w:spacing w:after="0" w:line="240" w:lineRule="auto"/>
-        <w:jc w:val="both"/>
-        <w:rPr>
-          <w:rFonts w:ascii="Arial" w:eastAsia="Times New Roman" w:hAnsi="Arial" w:cs="Arial"/>
-          <w:color w:val="000000"/>
-          <w:sz w:val="24"/>
-          <w:szCs w:val="24"/>
-          <w:lang w:eastAsia="pt-BR"/>
-        </w:rPr>
-      </w:pPr>
-    </w:p>
-    <w:p>
-      <w:pPr>
-        <w:shd w:val="clear" w:color="auto" w:fill="FFFFFF"/>
-        <w:spacing w:after="0" w:line="240" w:lineRule="auto"/>
-        <w:jc w:val="both"/>
-        <w:rPr>
-          <w:rFonts w:ascii="Arial" w:eastAsia="Times New Roman" w:hAnsi="Arial" w:cs="Arial"/>
-          <w:color w:val="000000"/>
-          <w:sz w:val="24"/>
-          <w:szCs w:val="24"/>
-          <w:lang w:eastAsia="pt-BR"/>
-        </w:rPr>
-      </w:pPr>
-    </w:p>
-    <w:p>
-      <w:pPr>
-        <w:shd w:val="clear" w:color="auto" w:fill="FFFFFF"/>
-        <w:spacing w:after="0" w:line="240" w:lineRule="auto"/>
-        <w:jc w:val="both"/>
-        <w:rPr>
-          <w:rFonts w:ascii="Arial" w:eastAsia="Times New Roman" w:hAnsi="Arial" w:cs="Arial"/>
-          <w:color w:val="000000"/>
-          <w:sz w:val="24"/>
-          <w:szCs w:val="24"/>
-          <w:lang w:eastAsia="pt-BR"/>
-        </w:rPr>
-      </w:pPr>
-    </w:p>
-    <w:p>
-      <w:pPr>
-        <w:shd w:val="clear" w:color="auto" w:fill="FFFFFF"/>
-        <w:spacing w:after="0" w:line="240" w:lineRule="auto"/>
-        <w:jc w:val="both"/>
-        <w:rPr>
-          <w:rFonts w:ascii="Arial" w:eastAsia="Times New Roman" w:hAnsi="Arial" w:cs="Arial"/>
-          <w:color w:val="000000"/>
-          <w:sz w:val="24"/>
-          <w:szCs w:val="24"/>
-          <w:lang w:eastAsia="pt-BR"/>
-        </w:rPr>
-      </w:pPr>
-    </w:p>
-    <w:p>
-      <w:pPr>
-        <w:shd w:val="clear" w:color="auto" w:fill="FFFFFF"/>
-        <w:spacing w:after="0" w:line="240" w:lineRule="auto"/>
-        <w:jc w:val="right"/>
-        <w:rPr>
-          <w:rFonts w:ascii="Arial" w:eastAsia="Times New Roman" w:hAnsi="Arial" w:cs="Arial"/>
-          <w:color w:val="000000"/>
-          <w:sz w:val="24"/>
-          <w:szCs w:val="24"/>
-          <w:lang w:eastAsia="pt-BR"/>
-        </w:rPr>
-      </w:pPr>
+      <w:r>
+        <w:rPr>
+          <w:rFonts w:ascii="Arial" w:eastAsia="Times New Roman" w:hAnsi="Arial" w:cs="Arial"/>
+          <w:sz w:val="24"/>
+          <w:szCs w:val="24"/>
+          <w:lang w:eastAsia="pt-BR"/>
+        </w:rPr>
+        <w:t>.</w:t>
+      </w:r>
+    </w:p>
+    <w:p>
+      <w:pPr>
+        <w:shd w:val="clear" w:color="auto" w:fill="FFFFFF"/>
+        <w:spacing w:after="0" w:line="240" w:lineRule="auto"/>
+        <w:jc w:val="both"/>
+        <w:rPr>
+          <w:rFonts w:ascii="Arial" w:eastAsia="Times New Roman" w:hAnsi="Arial" w:cs="Arial"/>
+          <w:sz w:val="24"/>
+          <w:szCs w:val="24"/>
+          <w:lang w:eastAsia="pt-BR"/>
+        </w:rPr>
+      </w:pPr>
+    </w:p>
+    <w:p>
+      <w:pPr>
+        <w:pStyle w:val="PargrafodaLista"/>
+        <w:numPr>
+          <w:ilvl w:val="0"/>
+          <w:numId w:val="1"/>
+        </w:numPr>
+        <w:shd w:val="clear" w:color="auto" w:fill="FFFFFF"/>
+        <w:spacing w:after="0" w:line="240" w:lineRule="auto"/>
+        <w:jc w:val="both"/>
+        <w:rPr>
+          <w:rFonts w:ascii="Arial" w:eastAsia="Times New Roman" w:hAnsi="Arial" w:cs="Arial"/>
+          <w:sz w:val="24"/>
+          <w:szCs w:val="24"/>
+          <w:lang w:eastAsia="pt-BR"/>
+        </w:rPr>
+      </w:pPr>
+      <w:r>
+        <w:rPr>
+          <w:rFonts w:ascii="Arial" w:eastAsia="Times New Roman" w:hAnsi="Arial" w:cs="Arial"/>
+          <w:sz w:val="24"/>
+          <w:szCs w:val="24"/>
+          <w:lang w:eastAsia="pt-BR"/>
+        </w:rPr>
+        <w:t>Escreva um programa que leia da</w:t>
+      </w:r>
+      <w:r>
+        <w:rPr>
+          <w:rFonts w:ascii="Arial" w:eastAsia="Times New Roman" w:hAnsi="Arial" w:cs="Arial"/>
+          <w:sz w:val="24"/>
+          <w:szCs w:val="24"/>
+          <w:lang w:eastAsia="pt-BR"/>
+        </w:rPr>
+        <w:t>dos o tipo do funcionário (“H” = Horista ou “M” = Mensalista), o salário por hora (horistas) ou por mês (mensalistas) e, o número de horas trabalhadas (horistas) ou o valor de faltas (mensalistas), calcular o valor do salário bruto.</w:t>
+      </w:r>
+    </w:p>
+    <w:p>
+      <w:pPr>
+        <w:shd w:val="clear" w:color="auto" w:fill="FFFFFF"/>
+        <w:spacing w:after="0" w:line="240" w:lineRule="auto"/>
+        <w:jc w:val="both"/>
+        <w:rPr>
+          <w:rFonts w:ascii="Arial" w:eastAsia="Times New Roman" w:hAnsi="Arial" w:cs="Arial"/>
+          <w:sz w:val="24"/>
+          <w:szCs w:val="24"/>
+          <w:lang w:eastAsia="pt-BR"/>
+        </w:rPr>
+      </w:pPr>
+    </w:p>
+    <w:p>
+      <w:pPr>
+        <w:pStyle w:val="PargrafodaLista"/>
+        <w:numPr>
+          <w:ilvl w:val="0"/>
+          <w:numId w:val="1"/>
+        </w:numPr>
+        <w:shd w:val="clear" w:color="auto" w:fill="FFFFFF"/>
+        <w:spacing w:after="0" w:line="240" w:lineRule="auto"/>
+        <w:jc w:val="both"/>
+        <w:rPr>
+          <w:rFonts w:ascii="Arial" w:eastAsia="Times New Roman" w:hAnsi="Arial" w:cs="Arial"/>
+          <w:sz w:val="24"/>
+          <w:szCs w:val="24"/>
+          <w:lang w:eastAsia="pt-BR"/>
+        </w:rPr>
+      </w:pPr>
+      <w:r>
+        <w:rPr>
+          <w:rFonts w:ascii="Arial" w:eastAsia="Times New Roman" w:hAnsi="Arial" w:cs="Arial"/>
+          <w:sz w:val="24"/>
+          <w:szCs w:val="24"/>
+          <w:lang w:eastAsia="pt-BR"/>
+        </w:rPr>
+        <w:t>Quando se lista o nome de autores de livros, artigos e outras publicações é comum que se apresente o nome do autor ou dos autores da seguinte forma: sobrenome do autor em letras maiúsculas, seguido de uma vírgula e da primeira parte do nome apenas com as iniciais maiúsculas.</w:t>
+      </w:r>
+    </w:p>
+    <w:p>
+      <w:pPr>
+        <w:pStyle w:val="PargrafodaLista"/>
+        <w:shd w:val="clear" w:color="auto" w:fill="FFFFFF"/>
+        <w:spacing w:after="0" w:line="240" w:lineRule="auto"/>
+        <w:jc w:val="both"/>
+        <w:rPr>
+          <w:rFonts w:ascii="Arial" w:eastAsia="Times New Roman" w:hAnsi="Arial" w:cs="Arial"/>
+          <w:sz w:val="24"/>
+          <w:szCs w:val="24"/>
+          <w:lang w:eastAsia="pt-BR"/>
+        </w:rPr>
+      </w:pPr>
+      <w:r>
+        <w:rPr>
+          <w:rFonts w:ascii="Arial" w:eastAsia="Times New Roman" w:hAnsi="Arial" w:cs="Arial"/>
+          <w:sz w:val="24"/>
+          <w:szCs w:val="24"/>
+          <w:lang w:eastAsia="pt-BR"/>
+        </w:rPr>
+        <w:t>Por exemplo:</w:t>
+      </w:r>
+    </w:p>
+    <w:p>
+      <w:pPr>
+        <w:pStyle w:val="PargrafodaLista"/>
+        <w:shd w:val="clear" w:color="auto" w:fill="FFFFFF"/>
+        <w:spacing w:after="0" w:line="240" w:lineRule="auto"/>
+        <w:jc w:val="both"/>
+        <w:rPr>
+          <w:rFonts w:ascii="Arial" w:eastAsia="Times New Roman" w:hAnsi="Arial" w:cs="Arial"/>
+          <w:sz w:val="24"/>
+          <w:szCs w:val="24"/>
+          <w:lang w:eastAsia="pt-BR"/>
+        </w:rPr>
+      </w:pPr>
+    </w:p>
+    <w:p>
+      <w:pPr>
+        <w:pStyle w:val="PargrafodaLista"/>
+        <w:shd w:val="clear" w:color="auto" w:fill="FFFFFF"/>
+        <w:spacing w:after="0" w:line="240" w:lineRule="auto"/>
+        <w:jc w:val="both"/>
+        <w:rPr>
+          <w:rFonts w:ascii="Arial" w:eastAsia="Times New Roman" w:hAnsi="Arial" w:cs="Arial"/>
+          <w:sz w:val="24"/>
+          <w:szCs w:val="24"/>
+          <w:lang w:eastAsia="pt-BR"/>
+        </w:rPr>
+      </w:pPr>
+      <w:r>
+        <w:rPr>
+          <w:rFonts w:ascii="Arial" w:eastAsia="Times New Roman" w:hAnsi="Arial" w:cs="Arial"/>
+          <w:sz w:val="24"/>
+          <w:szCs w:val="24"/>
+          <w:lang w:eastAsia="pt-BR"/>
+        </w:rPr>
+        <w:t>SILVA, Joao</w:t>
+      </w:r>
+    </w:p>
+    <w:p>
+      <w:pPr>
+        <w:pStyle w:val="PargrafodaLista"/>
+        <w:shd w:val="clear" w:color="auto" w:fill="FFFFFF"/>
+        <w:spacing w:after="0" w:line="240" w:lineRule="auto"/>
+        <w:jc w:val="both"/>
+        <w:rPr>
+          <w:rFonts w:ascii="Arial" w:eastAsia="Times New Roman" w:hAnsi="Arial" w:cs="Arial"/>
+          <w:sz w:val="24"/>
+          <w:szCs w:val="24"/>
+          <w:lang w:eastAsia="pt-BR"/>
+        </w:rPr>
+      </w:pPr>
+      <w:r>
+        <w:rPr>
+          <w:rFonts w:ascii="Arial" w:eastAsia="Times New Roman" w:hAnsi="Arial" w:cs="Arial"/>
+          <w:sz w:val="24"/>
+          <w:szCs w:val="24"/>
+          <w:lang w:eastAsia="pt-BR"/>
+        </w:rPr>
+        <w:t>COELHO, Paulo</w:t>
+      </w:r>
+    </w:p>
+    <w:p>
+      <w:pPr>
+        <w:pStyle w:val="PargrafodaLista"/>
+        <w:shd w:val="clear" w:color="auto" w:fill="FFFFFF"/>
+        <w:spacing w:after="0" w:line="240" w:lineRule="auto"/>
+        <w:jc w:val="both"/>
+        <w:rPr>
+          <w:rFonts w:ascii="Arial" w:eastAsia="Times New Roman" w:hAnsi="Arial" w:cs="Arial"/>
+          <w:sz w:val="24"/>
+          <w:szCs w:val="24"/>
+          <w:lang w:eastAsia="pt-BR"/>
+        </w:rPr>
+      </w:pPr>
+      <w:proofErr w:type="spellStart"/>
+      <w:r>
+        <w:rPr>
+          <w:rFonts w:ascii="Arial" w:eastAsia="Times New Roman" w:hAnsi="Arial" w:cs="Arial"/>
+          <w:sz w:val="24"/>
+          <w:szCs w:val="24"/>
+          <w:lang w:eastAsia="pt-BR"/>
+        </w:rPr>
+        <w:t>ARAUJO</w:t>
+      </w:r>
+      <w:proofErr w:type="spellEnd"/>
+      <w:r>
+        <w:rPr>
+          <w:rFonts w:ascii="Arial" w:eastAsia="Times New Roman" w:hAnsi="Arial" w:cs="Arial"/>
+          <w:sz w:val="24"/>
+          <w:szCs w:val="24"/>
+          <w:lang w:eastAsia="pt-BR"/>
+        </w:rPr>
+        <w:t>, Celso de</w:t>
+      </w:r>
+    </w:p>
+    <w:p>
+      <w:pPr>
+        <w:pStyle w:val="PargrafodaLista"/>
+        <w:shd w:val="clear" w:color="auto" w:fill="FFFFFF"/>
+        <w:spacing w:after="0" w:line="240" w:lineRule="auto"/>
+        <w:jc w:val="both"/>
+        <w:rPr>
+          <w:rFonts w:ascii="Arial" w:eastAsia="Times New Roman" w:hAnsi="Arial" w:cs="Arial"/>
+          <w:sz w:val="24"/>
+          <w:szCs w:val="24"/>
+          <w:lang w:eastAsia="pt-BR"/>
+        </w:rPr>
+      </w:pPr>
+    </w:p>
+    <w:p>
+      <w:pPr>
+        <w:pStyle w:val="PargrafodaLista"/>
+        <w:shd w:val="clear" w:color="auto" w:fill="FFFFFF"/>
+        <w:spacing w:after="0" w:line="240" w:lineRule="auto"/>
+        <w:jc w:val="both"/>
+        <w:rPr>
+          <w:rFonts w:ascii="Arial" w:eastAsia="Times New Roman" w:hAnsi="Arial" w:cs="Arial"/>
+          <w:sz w:val="24"/>
+          <w:szCs w:val="24"/>
+          <w:lang w:eastAsia="pt-BR"/>
+        </w:rPr>
+      </w:pPr>
+      <w:r>
+        <w:rPr>
+          <w:rFonts w:ascii="Arial" w:eastAsia="Times New Roman" w:hAnsi="Arial" w:cs="Arial"/>
+          <w:sz w:val="24"/>
+          <w:szCs w:val="24"/>
+          <w:lang w:eastAsia="pt-BR"/>
+        </w:rPr>
+        <w:t>Seu desafio é fazer um programa que leia um número inteiro correspondendo ao número de nomes que será fornecido, e, a seguir, leia estes nomes (que podem estar em qualquer tipo de letra) e imprima a versão formatada no estilo exemplificado acima</w:t>
+      </w:r>
+      <w:r>
+        <w:rPr>
+          <w:rFonts w:ascii="Arial" w:eastAsia="Times New Roman" w:hAnsi="Arial" w:cs="Arial"/>
+          <w:sz w:val="24"/>
+          <w:szCs w:val="24"/>
+          <w:lang w:eastAsia="pt-BR"/>
+        </w:rPr>
+        <w:t>.</w:t>
+      </w:r>
+    </w:p>
+    <w:p>
+      <w:pPr>
+        <w:pStyle w:val="PargrafodaLista"/>
+        <w:shd w:val="clear" w:color="auto" w:fill="FFFFFF"/>
+        <w:spacing w:after="0" w:line="240" w:lineRule="auto"/>
+        <w:jc w:val="both"/>
+        <w:rPr>
+          <w:rFonts w:ascii="Arial" w:eastAsia="Times New Roman" w:hAnsi="Arial" w:cs="Arial"/>
+          <w:sz w:val="24"/>
+          <w:szCs w:val="24"/>
+          <w:lang w:eastAsia="pt-BR"/>
+        </w:rPr>
+      </w:pPr>
+    </w:p>
+    <w:p>
+      <w:pPr>
+        <w:pStyle w:val="PargrafodaLista"/>
+        <w:shd w:val="clear" w:color="auto" w:fill="FFFFFF"/>
+        <w:spacing w:after="0" w:line="240" w:lineRule="auto"/>
+        <w:jc w:val="both"/>
+        <w:rPr>
+          <w:rFonts w:ascii="Arial" w:eastAsia="Times New Roman" w:hAnsi="Arial" w:cs="Arial"/>
+          <w:sz w:val="24"/>
+          <w:szCs w:val="24"/>
+          <w:lang w:eastAsia="pt-BR"/>
+        </w:rPr>
+      </w:pPr>
+    </w:p>
+    <w:p>
+      <w:pPr>
+        <w:shd w:val="clear" w:color="auto" w:fill="FFFFFF"/>
+        <w:spacing w:after="0" w:line="240" w:lineRule="auto"/>
+        <w:jc w:val="both"/>
+        <w:rPr>
+          <w:rFonts w:ascii="Arial" w:eastAsia="Times New Roman" w:hAnsi="Arial" w:cs="Arial"/>
+          <w:sz w:val="24"/>
+          <w:szCs w:val="24"/>
+          <w:lang w:eastAsia="pt-BR"/>
+        </w:rPr>
+      </w:pPr>
+    </w:p>
+    <w:p>
+      <w:pPr>
+        <w:pStyle w:val="PargrafodaLista"/>
+        <w:numPr>
+          <w:ilvl w:val="0"/>
+          <w:numId w:val="1"/>
+        </w:numPr>
+        <w:shd w:val="clear" w:color="auto" w:fill="FFFFFF"/>
+        <w:spacing w:after="0" w:line="240" w:lineRule="auto"/>
+        <w:jc w:val="both"/>
+        <w:rPr>
+          <w:rFonts w:ascii="Arial" w:eastAsia="Times New Roman" w:hAnsi="Arial" w:cs="Arial"/>
+          <w:sz w:val="24"/>
+          <w:szCs w:val="24"/>
+          <w:lang w:eastAsia="pt-BR"/>
+        </w:rPr>
+      </w:pPr>
+      <w:r>
+        <w:rPr>
+          <w:rFonts w:ascii="Arial" w:eastAsia="Times New Roman" w:hAnsi="Arial" w:cs="Arial"/>
+          <w:sz w:val="24"/>
+          <w:szCs w:val="24"/>
+          <w:lang w:eastAsia="pt-BR"/>
+        </w:rPr>
+        <w:t xml:space="preserve">Se você pensar em um papel como um plano e uma letra como uma marcação neste plano, então estas letras dividem o plano em regiões. Por exemplo, as letras A, D e O dividem o plano em 2 pois possuem um espaço confinado em seu desenho, ou um “buraco”. Outras letras como B possuem 2 buracos e letras como C e </w:t>
+      </w:r>
+      <w:proofErr w:type="spellStart"/>
+      <w:r>
+        <w:rPr>
+          <w:rFonts w:ascii="Arial" w:eastAsia="Times New Roman" w:hAnsi="Arial" w:cs="Arial"/>
+          <w:sz w:val="24"/>
+          <w:szCs w:val="24"/>
+          <w:lang w:eastAsia="pt-BR"/>
+        </w:rPr>
+        <w:t>E</w:t>
+      </w:r>
+      <w:proofErr w:type="spellEnd"/>
+      <w:r>
+        <w:rPr>
+          <w:rFonts w:ascii="Arial" w:eastAsia="Times New Roman" w:hAnsi="Arial" w:cs="Arial"/>
+          <w:sz w:val="24"/>
+          <w:szCs w:val="24"/>
+          <w:lang w:eastAsia="pt-BR"/>
+        </w:rPr>
+        <w:t xml:space="preserve"> não possuem buracos.</w:t>
+      </w:r>
+    </w:p>
+    <w:p>
+      <w:pPr>
+        <w:shd w:val="clear" w:color="auto" w:fill="FFFFFF"/>
+        <w:spacing w:after="0" w:line="240" w:lineRule="auto"/>
+        <w:ind w:left="360"/>
+        <w:jc w:val="both"/>
+        <w:rPr>
+          <w:rFonts w:ascii="Arial" w:eastAsia="Times New Roman" w:hAnsi="Arial" w:cs="Arial"/>
+          <w:sz w:val="24"/>
+          <w:szCs w:val="24"/>
+          <w:lang w:eastAsia="pt-BR"/>
+        </w:rPr>
+      </w:pPr>
+    </w:p>
+    <w:p>
+      <w:pPr>
+        <w:pStyle w:val="PargrafodaLista"/>
+        <w:shd w:val="clear" w:color="auto" w:fill="FFFFFF"/>
+        <w:spacing w:after="0" w:line="240" w:lineRule="auto"/>
+        <w:jc w:val="both"/>
+        <w:rPr>
+          <w:rFonts w:ascii="Arial" w:eastAsia="Times New Roman" w:hAnsi="Arial" w:cs="Arial"/>
+          <w:sz w:val="24"/>
+          <w:szCs w:val="24"/>
+          <w:lang w:eastAsia="pt-BR"/>
+        </w:rPr>
+      </w:pPr>
+      <w:r>
+        <w:rPr>
+          <w:rFonts w:ascii="Arial" w:eastAsia="Times New Roman" w:hAnsi="Arial" w:cs="Arial"/>
+          <w:sz w:val="24"/>
+          <w:szCs w:val="24"/>
+          <w:lang w:eastAsia="pt-BR"/>
+        </w:rPr>
+        <w:t xml:space="preserve">Deste modo podemos considerar que o número de buracos em um texto é igual </w:t>
+      </w:r>
+      <w:proofErr w:type="spellStart"/>
+      <w:r>
+        <w:rPr>
+          <w:rFonts w:ascii="Arial" w:eastAsia="Times New Roman" w:hAnsi="Arial" w:cs="Arial"/>
+          <w:sz w:val="24"/>
+          <w:szCs w:val="24"/>
+          <w:lang w:eastAsia="pt-BR"/>
+        </w:rPr>
+        <w:t>a</w:t>
+      </w:r>
+      <w:proofErr w:type="spellEnd"/>
+      <w:r>
+        <w:rPr>
+          <w:rFonts w:ascii="Arial" w:eastAsia="Times New Roman" w:hAnsi="Arial" w:cs="Arial"/>
+          <w:sz w:val="24"/>
+          <w:szCs w:val="24"/>
+          <w:lang w:eastAsia="pt-BR"/>
+        </w:rPr>
+        <w:t xml:space="preserve"> soma dos buracos nas palavras dele.</w:t>
+      </w:r>
+    </w:p>
+    <w:p>
+      <w:pPr>
+        <w:pStyle w:val="PargrafodaLista"/>
+        <w:shd w:val="clear" w:color="auto" w:fill="FFFFFF"/>
+        <w:spacing w:after="0" w:line="240" w:lineRule="auto"/>
+        <w:jc w:val="both"/>
+        <w:rPr>
+          <w:rFonts w:ascii="Arial" w:eastAsia="Times New Roman" w:hAnsi="Arial" w:cs="Arial"/>
+          <w:sz w:val="24"/>
+          <w:szCs w:val="24"/>
+          <w:lang w:eastAsia="pt-BR"/>
+        </w:rPr>
+      </w:pPr>
+    </w:p>
+    <w:p>
+      <w:pPr>
+        <w:pStyle w:val="PargrafodaLista"/>
+        <w:shd w:val="clear" w:color="auto" w:fill="FFFFFF"/>
+        <w:spacing w:after="0" w:line="240" w:lineRule="auto"/>
+        <w:jc w:val="both"/>
+        <w:rPr>
+          <w:rFonts w:ascii="Arial" w:eastAsia="Times New Roman" w:hAnsi="Arial" w:cs="Arial"/>
+          <w:sz w:val="24"/>
+          <w:szCs w:val="24"/>
+          <w:lang w:eastAsia="pt-BR"/>
+        </w:rPr>
+      </w:pPr>
+      <w:r>
+        <w:rPr>
+          <w:rFonts w:ascii="Arial" w:eastAsia="Times New Roman" w:hAnsi="Arial" w:cs="Arial"/>
+          <w:sz w:val="24"/>
+          <w:szCs w:val="24"/>
+          <w:lang w:eastAsia="pt-BR"/>
+        </w:rPr>
+        <w:t>A sua tarefa é, dado um texto qualquer, encontre a quantidade de buracos nele.</w:t>
+      </w:r>
+    </w:p>
+    <w:p>
+      <w:pPr>
+        <w:pStyle w:val="PargrafodaLista"/>
+        <w:shd w:val="clear" w:color="auto" w:fill="FFFFFF"/>
+        <w:spacing w:after="0" w:line="240" w:lineRule="auto"/>
+        <w:jc w:val="both"/>
+        <w:rPr>
+          <w:rFonts w:ascii="Arial" w:eastAsia="Times New Roman" w:hAnsi="Arial" w:cs="Arial"/>
+          <w:sz w:val="24"/>
+          <w:szCs w:val="24"/>
+          <w:lang w:eastAsia="pt-BR"/>
+        </w:rPr>
+      </w:pPr>
+    </w:p>
+    <w:p>
+      <w:pPr>
+        <w:pStyle w:val="PargrafodaLista"/>
+        <w:numPr>
+          <w:ilvl w:val="0"/>
+          <w:numId w:val="1"/>
+        </w:numPr>
+        <w:shd w:val="clear" w:color="auto" w:fill="FFFFFF"/>
+        <w:spacing w:after="0" w:line="240" w:lineRule="auto"/>
+        <w:jc w:val="both"/>
+        <w:rPr>
+          <w:rFonts w:ascii="Arial" w:eastAsia="Times New Roman" w:hAnsi="Arial" w:cs="Arial"/>
+          <w:sz w:val="24"/>
+          <w:szCs w:val="24"/>
+          <w:lang w:eastAsia="pt-BR"/>
+        </w:rPr>
+      </w:pPr>
+      <w:r>
+        <w:rPr>
+          <w:rFonts w:ascii="Arial" w:eastAsia="Times New Roman" w:hAnsi="Arial" w:cs="Arial"/>
+          <w:sz w:val="24"/>
+          <w:szCs w:val="24"/>
+          <w:lang w:eastAsia="pt-BR"/>
+        </w:rPr>
+        <w:t>Escreva um programa que leia 5 pares de valores p</w:t>
+      </w:r>
+      <w:r>
+        <w:rPr>
+          <w:rFonts w:ascii="Arial" w:eastAsia="Times New Roman" w:hAnsi="Arial" w:cs="Arial"/>
+          <w:sz w:val="24"/>
+          <w:szCs w:val="24"/>
+          <w:lang w:eastAsia="pt-BR"/>
+        </w:rPr>
+        <w:t xml:space="preserve">ositivos. </w:t>
+      </w:r>
+      <w:r>
+        <w:rPr>
+          <w:rFonts w:ascii="Arial" w:eastAsia="Times New Roman" w:hAnsi="Arial" w:cs="Arial"/>
+          <w:sz w:val="24"/>
+          <w:szCs w:val="24"/>
+          <w:lang w:eastAsia="pt-BR"/>
+        </w:rPr>
+        <w:t xml:space="preserve">Imprima se os elementos de </w:t>
+      </w:r>
+      <w:r>
+        <w:rPr>
+          <w:rFonts w:ascii="Arial" w:eastAsia="Times New Roman" w:hAnsi="Arial" w:cs="Arial"/>
+          <w:sz w:val="24"/>
+          <w:szCs w:val="24"/>
+          <w:lang w:eastAsia="pt-BR"/>
+        </w:rPr>
+        <w:t xml:space="preserve">cada par são números amigos. </w:t>
+      </w:r>
+      <w:r>
+        <w:rPr>
+          <w:rFonts w:ascii="Arial" w:eastAsia="Times New Roman" w:hAnsi="Arial" w:cs="Arial"/>
+          <w:sz w:val="24"/>
+          <w:szCs w:val="24"/>
+          <w:lang w:eastAsia="pt-BR"/>
+        </w:rPr>
+        <w:t xml:space="preserve">Dois números A e B são amigos se a soma dos divisores de A excluindo A é igual a B e a soma dos divisores de B excluindo B é igual a </w:t>
+      </w:r>
+      <w:proofErr w:type="spellStart"/>
+      <w:r>
+        <w:rPr>
+          <w:rFonts w:ascii="Arial" w:eastAsia="Times New Roman" w:hAnsi="Arial" w:cs="Arial"/>
+          <w:sz w:val="24"/>
+          <w:szCs w:val="24"/>
+          <w:lang w:eastAsia="pt-BR"/>
+        </w:rPr>
+        <w:t>A</w:t>
+      </w:r>
+      <w:proofErr w:type="spellEnd"/>
+      <w:r>
+        <w:rPr>
+          <w:rFonts w:ascii="Arial" w:eastAsia="Times New Roman" w:hAnsi="Arial" w:cs="Arial"/>
+          <w:sz w:val="24"/>
+          <w:szCs w:val="24"/>
+          <w:lang w:eastAsia="pt-BR"/>
+        </w:rPr>
+        <w:t xml:space="preserve">. Para a verificar se dois números são amigos utilize </w:t>
+      </w:r>
+      <w:r>
+        <w:rPr>
+          <w:rFonts w:ascii="Arial" w:eastAsia="Times New Roman" w:hAnsi="Arial" w:cs="Arial"/>
+          <w:sz w:val="24"/>
+          <w:szCs w:val="24"/>
+          <w:lang w:eastAsia="pt-BR"/>
+        </w:rPr>
+        <w:t>um</w:t>
+      </w:r>
+      <w:r>
+        <w:rPr>
+          <w:rFonts w:ascii="Arial" w:eastAsia="Times New Roman" w:hAnsi="Arial" w:cs="Arial"/>
+          <w:sz w:val="24"/>
+          <w:szCs w:val="24"/>
+          <w:lang w:eastAsia="pt-BR"/>
+        </w:rPr>
+        <w:t>a função</w:t>
+      </w:r>
+      <w:r>
+        <w:rPr>
+          <w:rFonts w:ascii="Arial" w:eastAsia="Times New Roman" w:hAnsi="Arial" w:cs="Arial"/>
+          <w:sz w:val="24"/>
+          <w:szCs w:val="24"/>
+          <w:lang w:eastAsia="pt-BR"/>
+        </w:rPr>
+        <w:t xml:space="preserve"> (Método)</w:t>
+      </w:r>
+      <w:r>
+        <w:rPr>
+          <w:rFonts w:ascii="Arial" w:eastAsia="Times New Roman" w:hAnsi="Arial" w:cs="Arial"/>
+          <w:sz w:val="24"/>
+          <w:szCs w:val="24"/>
+          <w:lang w:eastAsia="pt-BR"/>
+        </w:rPr>
+        <w:t xml:space="preserve">. </w:t>
+      </w:r>
+      <w:r>
+        <w:rPr>
+          <w:rFonts w:ascii="Arial" w:eastAsia="Times New Roman" w:hAnsi="Arial" w:cs="Arial"/>
+          <w:sz w:val="24"/>
+          <w:szCs w:val="24"/>
+          <w:lang w:eastAsia="pt-BR"/>
+        </w:rPr>
+        <w:cr/>
+      </w:r>
+    </w:p>
+    <w:p>
+      <w:pPr>
+        <w:pStyle w:val="PargrafodaLista"/>
+        <w:shd w:val="clear" w:color="auto" w:fill="FFFFFF"/>
+        <w:spacing w:after="0" w:line="240" w:lineRule="auto"/>
+        <w:ind w:left="1069"/>
+        <w:jc w:val="both"/>
+        <w:rPr>
+          <w:rFonts w:ascii="Arial" w:eastAsia="Times New Roman" w:hAnsi="Arial" w:cs="Arial"/>
+          <w:sz w:val="24"/>
+          <w:szCs w:val="24"/>
+          <w:lang w:eastAsia="pt-BR"/>
+        </w:rPr>
+      </w:pPr>
+      <w:r>
+        <w:rPr>
+          <w:rFonts w:ascii="Arial" w:eastAsia="Times New Roman" w:hAnsi="Arial" w:cs="Arial"/>
+          <w:sz w:val="24"/>
+          <w:szCs w:val="24"/>
+          <w:lang w:eastAsia="pt-BR"/>
+        </w:rPr>
+        <w:t xml:space="preserve">Exemplo: </w:t>
+      </w:r>
+    </w:p>
+    <w:p>
+      <w:pPr>
+        <w:pStyle w:val="PargrafodaLista"/>
+        <w:shd w:val="clear" w:color="auto" w:fill="FFFFFF"/>
+        <w:spacing w:after="0" w:line="240" w:lineRule="auto"/>
+        <w:ind w:left="1069"/>
+        <w:jc w:val="both"/>
+        <w:rPr>
+          <w:rFonts w:ascii="Arial" w:eastAsia="Times New Roman" w:hAnsi="Arial" w:cs="Arial"/>
+          <w:sz w:val="24"/>
+          <w:szCs w:val="24"/>
+          <w:lang w:eastAsia="pt-BR"/>
+        </w:rPr>
+      </w:pPr>
+      <w:r>
+        <w:rPr>
+          <w:rFonts w:ascii="Arial" w:eastAsia="Times New Roman" w:hAnsi="Arial" w:cs="Arial"/>
+          <w:sz w:val="24"/>
+          <w:szCs w:val="24"/>
+          <w:lang w:eastAsia="pt-BR"/>
+        </w:rPr>
+        <w:t xml:space="preserve">220 e 284 são amigos, pois </w:t>
+      </w:r>
       <w:bookmarkStart w:id="0" w:name="_GoBack"/>
       <w:bookmarkEnd w:id="0"/>
+    </w:p>
+    <w:p>
+      <w:pPr>
+        <w:pStyle w:val="PargrafodaLista"/>
+        <w:shd w:val="clear" w:color="auto" w:fill="FFFFFF"/>
+        <w:spacing w:after="0" w:line="240" w:lineRule="auto"/>
+        <w:ind w:left="1069"/>
+        <w:jc w:val="both"/>
+        <w:rPr>
+          <w:rFonts w:ascii="Arial" w:eastAsia="Times New Roman" w:hAnsi="Arial" w:cs="Arial"/>
+          <w:sz w:val="24"/>
+          <w:szCs w:val="24"/>
+          <w:lang w:eastAsia="pt-BR"/>
+        </w:rPr>
+      </w:pPr>
+      <w:r>
+        <w:rPr>
+          <w:rFonts w:ascii="Arial" w:eastAsia="Times New Roman" w:hAnsi="Arial" w:cs="Arial"/>
+          <w:sz w:val="24"/>
+          <w:szCs w:val="24"/>
+          <w:lang w:eastAsia="pt-BR"/>
+        </w:rPr>
+        <w:t xml:space="preserve">220: 1+2+4+5+10+11+20+22+44+55+110=284 </w:t>
+      </w:r>
+    </w:p>
+    <w:p>
+      <w:pPr>
+        <w:pStyle w:val="PargrafodaLista"/>
+        <w:shd w:val="clear" w:color="auto" w:fill="FFFFFF"/>
+        <w:spacing w:after="0" w:line="240" w:lineRule="auto"/>
+        <w:ind w:left="1069"/>
+        <w:jc w:val="both"/>
+        <w:rPr>
+          <w:rFonts w:ascii="Arial" w:eastAsia="Times New Roman" w:hAnsi="Arial" w:cs="Arial"/>
+          <w:sz w:val="24"/>
+          <w:szCs w:val="24"/>
+          <w:lang w:eastAsia="pt-BR"/>
+        </w:rPr>
+      </w:pPr>
+      <w:r>
+        <w:rPr>
+          <w:rFonts w:ascii="Arial" w:eastAsia="Times New Roman" w:hAnsi="Arial" w:cs="Arial"/>
+          <w:sz w:val="24"/>
+          <w:szCs w:val="24"/>
+          <w:lang w:eastAsia="pt-BR"/>
+        </w:rPr>
+        <w:t xml:space="preserve">284: 1+2+4+71+142=220 </w:t>
+      </w:r>
+    </w:p>
+    <w:p>
+      <w:pPr>
+        <w:pStyle w:val="PargrafodaLista"/>
+        <w:shd w:val="clear" w:color="auto" w:fill="FFFFFF"/>
+        <w:spacing w:after="0" w:line="240" w:lineRule="auto"/>
+        <w:ind w:left="1069"/>
+        <w:jc w:val="both"/>
+        <w:rPr>
+          <w:rFonts w:ascii="Arial" w:eastAsia="Times New Roman" w:hAnsi="Arial" w:cs="Arial"/>
+          <w:sz w:val="24"/>
+          <w:szCs w:val="24"/>
+          <w:lang w:eastAsia="pt-BR"/>
+        </w:rPr>
+      </w:pPr>
+      <w:r>
+        <w:rPr>
+          <w:rFonts w:ascii="Arial" w:eastAsia="Times New Roman" w:hAnsi="Arial" w:cs="Arial"/>
+          <w:sz w:val="24"/>
+          <w:szCs w:val="24"/>
+          <w:lang w:eastAsia="pt-BR"/>
+        </w:rPr>
+        <w:t xml:space="preserve">1184 e 1210 também são amigos. </w:t>
+      </w:r>
+      <w:r>
+        <w:rPr>
+          <w:rFonts w:ascii="Arial" w:eastAsia="Times New Roman" w:hAnsi="Arial" w:cs="Arial"/>
+          <w:sz w:val="24"/>
+          <w:szCs w:val="24"/>
+          <w:lang w:eastAsia="pt-BR"/>
+        </w:rPr>
+        <w:cr/>
+      </w:r>
+    </w:p>
+    <w:p>
+      <w:pPr>
+        <w:pStyle w:val="PargrafodaLista"/>
+        <w:shd w:val="clear" w:color="auto" w:fill="FFFFFF"/>
+        <w:spacing w:after="0" w:line="240" w:lineRule="auto"/>
+        <w:jc w:val="both"/>
+        <w:rPr>
+          <w:rFonts w:ascii="Arial" w:eastAsia="Times New Roman" w:hAnsi="Arial" w:cs="Arial"/>
+          <w:color w:val="000000"/>
+          <w:sz w:val="24"/>
+          <w:szCs w:val="24"/>
+          <w:lang w:eastAsia="pt-BR"/>
+        </w:rPr>
+      </w:pPr>
+    </w:p>
+    <w:p>
+      <w:pPr>
+        <w:shd w:val="clear" w:color="auto" w:fill="FFFFFF"/>
+        <w:spacing w:after="0" w:line="240" w:lineRule="auto"/>
+        <w:jc w:val="both"/>
+        <w:rPr>
+          <w:rFonts w:ascii="Arial" w:eastAsia="Times New Roman" w:hAnsi="Arial" w:cs="Arial"/>
+          <w:color w:val="000000"/>
+          <w:sz w:val="24"/>
+          <w:szCs w:val="24"/>
+          <w:lang w:eastAsia="pt-BR"/>
+        </w:rPr>
+      </w:pPr>
+    </w:p>
+    <w:p>
+      <w:pPr>
+        <w:shd w:val="clear" w:color="auto" w:fill="FFFFFF"/>
+        <w:spacing w:after="0" w:line="240" w:lineRule="auto"/>
+        <w:jc w:val="both"/>
+        <w:rPr>
+          <w:rFonts w:ascii="Arial" w:eastAsia="Times New Roman" w:hAnsi="Arial" w:cs="Arial"/>
+          <w:color w:val="000000"/>
+          <w:sz w:val="24"/>
+          <w:szCs w:val="24"/>
+          <w:lang w:eastAsia="pt-BR"/>
+        </w:rPr>
+      </w:pPr>
+    </w:p>
+    <w:p>
+      <w:pPr>
+        <w:shd w:val="clear" w:color="auto" w:fill="FFFFFF"/>
+        <w:spacing w:after="0" w:line="240" w:lineRule="auto"/>
+        <w:jc w:val="both"/>
+        <w:rPr>
+          <w:rFonts w:ascii="Arial" w:eastAsia="Times New Roman" w:hAnsi="Arial" w:cs="Arial"/>
+          <w:color w:val="000000"/>
+          <w:sz w:val="24"/>
+          <w:szCs w:val="24"/>
+          <w:lang w:eastAsia="pt-BR"/>
+        </w:rPr>
+      </w:pPr>
+    </w:p>
+    <w:p>
+      <w:pPr>
+        <w:shd w:val="clear" w:color="auto" w:fill="FFFFFF"/>
+        <w:spacing w:after="0" w:line="240" w:lineRule="auto"/>
+        <w:jc w:val="both"/>
+        <w:rPr>
+          <w:rFonts w:ascii="Arial" w:eastAsia="Times New Roman" w:hAnsi="Arial" w:cs="Arial"/>
+          <w:color w:val="000000"/>
+          <w:sz w:val="24"/>
+          <w:szCs w:val="24"/>
+          <w:lang w:eastAsia="pt-BR"/>
+        </w:rPr>
+      </w:pPr>
+    </w:p>
+    <w:p>
+      <w:pPr>
+        <w:shd w:val="clear" w:color="auto" w:fill="FFFFFF"/>
+        <w:spacing w:after="0" w:line="240" w:lineRule="auto"/>
+        <w:jc w:val="both"/>
+        <w:rPr>
+          <w:rFonts w:ascii="Arial" w:eastAsia="Times New Roman" w:hAnsi="Arial" w:cs="Arial"/>
+          <w:color w:val="000000"/>
+          <w:sz w:val="24"/>
+          <w:szCs w:val="24"/>
+          <w:lang w:eastAsia="pt-BR"/>
+        </w:rPr>
+      </w:pPr>
+    </w:p>
+    <w:p>
+      <w:pPr>
+        <w:shd w:val="clear" w:color="auto" w:fill="FFFFFF"/>
+        <w:spacing w:after="0" w:line="240" w:lineRule="auto"/>
+        <w:jc w:val="both"/>
+        <w:rPr>
+          <w:rFonts w:ascii="Arial" w:eastAsia="Times New Roman" w:hAnsi="Arial" w:cs="Arial"/>
+          <w:color w:val="000000"/>
+          <w:sz w:val="24"/>
+          <w:szCs w:val="24"/>
+          <w:lang w:eastAsia="pt-BR"/>
+        </w:rPr>
+      </w:pPr>
+    </w:p>
+    <w:p>
+      <w:pPr>
+        <w:shd w:val="clear" w:color="auto" w:fill="FFFFFF"/>
+        <w:spacing w:after="0" w:line="240" w:lineRule="auto"/>
+        <w:jc w:val="both"/>
+        <w:rPr>
+          <w:rFonts w:ascii="Arial" w:eastAsia="Times New Roman" w:hAnsi="Arial" w:cs="Arial"/>
+          <w:color w:val="000000"/>
+          <w:sz w:val="24"/>
+          <w:szCs w:val="24"/>
+          <w:lang w:eastAsia="pt-BR"/>
+        </w:rPr>
+      </w:pPr>
+    </w:p>
+    <w:p>
+      <w:pPr>
+        <w:shd w:val="clear" w:color="auto" w:fill="FFFFFF"/>
+        <w:spacing w:after="0" w:line="240" w:lineRule="auto"/>
+        <w:jc w:val="both"/>
+        <w:rPr>
+          <w:rFonts w:ascii="Arial" w:eastAsia="Times New Roman" w:hAnsi="Arial" w:cs="Arial"/>
+          <w:color w:val="000000"/>
+          <w:sz w:val="24"/>
+          <w:szCs w:val="24"/>
+          <w:lang w:eastAsia="pt-BR"/>
+        </w:rPr>
+      </w:pPr>
+    </w:p>
+    <w:p>
+      <w:pPr>
+        <w:shd w:val="clear" w:color="auto" w:fill="FFFFFF"/>
+        <w:spacing w:after="0" w:line="240" w:lineRule="auto"/>
+        <w:jc w:val="both"/>
+        <w:rPr>
+          <w:rFonts w:ascii="Arial" w:eastAsia="Times New Roman" w:hAnsi="Arial" w:cs="Arial"/>
+          <w:color w:val="000000"/>
+          <w:sz w:val="24"/>
+          <w:szCs w:val="24"/>
+          <w:lang w:eastAsia="pt-BR"/>
+        </w:rPr>
+      </w:pPr>
+    </w:p>
+    <w:p>
+      <w:pPr>
+        <w:shd w:val="clear" w:color="auto" w:fill="FFFFFF"/>
+        <w:spacing w:after="0" w:line="240" w:lineRule="auto"/>
+        <w:jc w:val="both"/>
+        <w:rPr>
+          <w:rFonts w:ascii="Arial" w:eastAsia="Times New Roman" w:hAnsi="Arial" w:cs="Arial"/>
+          <w:color w:val="000000"/>
+          <w:sz w:val="24"/>
+          <w:szCs w:val="24"/>
+          <w:lang w:eastAsia="pt-BR"/>
+        </w:rPr>
+      </w:pPr>
+    </w:p>
+    <w:p>
+      <w:pPr>
+        <w:shd w:val="clear" w:color="auto" w:fill="FFFFFF"/>
+        <w:spacing w:after="0" w:line="240" w:lineRule="auto"/>
+        <w:jc w:val="both"/>
+        <w:rPr>
+          <w:rFonts w:ascii="Arial" w:eastAsia="Times New Roman" w:hAnsi="Arial" w:cs="Arial"/>
+          <w:color w:val="000000"/>
+          <w:sz w:val="24"/>
+          <w:szCs w:val="24"/>
+          <w:lang w:eastAsia="pt-BR"/>
+        </w:rPr>
+      </w:pPr>
+    </w:p>
+    <w:p>
+      <w:pPr>
+        <w:shd w:val="clear" w:color="auto" w:fill="FFFFFF"/>
+        <w:spacing w:after="0" w:line="240" w:lineRule="auto"/>
+        <w:jc w:val="both"/>
+        <w:rPr>
+          <w:rFonts w:ascii="Arial" w:eastAsia="Times New Roman" w:hAnsi="Arial" w:cs="Arial"/>
+          <w:color w:val="000000"/>
+          <w:sz w:val="24"/>
+          <w:szCs w:val="24"/>
+          <w:lang w:eastAsia="pt-BR"/>
+        </w:rPr>
+      </w:pPr>
+    </w:p>
+    <w:p>
+      <w:pPr>
+        <w:shd w:val="clear" w:color="auto" w:fill="FFFFFF"/>
+        <w:spacing w:after="0" w:line="240" w:lineRule="auto"/>
+        <w:jc w:val="both"/>
+        <w:rPr>
+          <w:rFonts w:ascii="Arial" w:eastAsia="Times New Roman" w:hAnsi="Arial" w:cs="Arial"/>
+          <w:color w:val="000000"/>
+          <w:sz w:val="24"/>
+          <w:szCs w:val="24"/>
+          <w:lang w:eastAsia="pt-BR"/>
+        </w:rPr>
+      </w:pPr>
+    </w:p>
+    <w:p>
+      <w:pPr>
+        <w:shd w:val="clear" w:color="auto" w:fill="FFFFFF"/>
+        <w:spacing w:after="0" w:line="240" w:lineRule="auto"/>
+        <w:jc w:val="both"/>
+        <w:rPr>
+          <w:rFonts w:ascii="Arial" w:eastAsia="Times New Roman" w:hAnsi="Arial" w:cs="Arial"/>
+          <w:color w:val="000000"/>
+          <w:sz w:val="24"/>
+          <w:szCs w:val="24"/>
+          <w:lang w:eastAsia="pt-BR"/>
+        </w:rPr>
+      </w:pPr>
+    </w:p>
+    <w:p>
+      <w:pPr>
+        <w:shd w:val="clear" w:color="auto" w:fill="FFFFFF"/>
+        <w:spacing w:after="0" w:line="240" w:lineRule="auto"/>
+        <w:jc w:val="both"/>
+        <w:rPr>
+          <w:rFonts w:ascii="Arial" w:eastAsia="Times New Roman" w:hAnsi="Arial" w:cs="Arial"/>
+          <w:color w:val="000000"/>
+          <w:sz w:val="24"/>
+          <w:szCs w:val="24"/>
+          <w:lang w:eastAsia="pt-BR"/>
+        </w:rPr>
+      </w:pPr>
+    </w:p>
+    <w:p>
+      <w:pPr>
+        <w:shd w:val="clear" w:color="auto" w:fill="FFFFFF"/>
+        <w:spacing w:after="0" w:line="240" w:lineRule="auto"/>
+        <w:jc w:val="both"/>
+        <w:rPr>
+          <w:rFonts w:ascii="Arial" w:eastAsia="Times New Roman" w:hAnsi="Arial" w:cs="Arial"/>
+          <w:color w:val="000000"/>
+          <w:sz w:val="24"/>
+          <w:szCs w:val="24"/>
+          <w:lang w:eastAsia="pt-BR"/>
+        </w:rPr>
+      </w:pPr>
+    </w:p>
+    <w:p>
+      <w:pPr>
+        <w:shd w:val="clear" w:color="auto" w:fill="FFFFFF"/>
+        <w:spacing w:after="0" w:line="240" w:lineRule="auto"/>
+        <w:jc w:val="both"/>
+        <w:rPr>
+          <w:rFonts w:ascii="Arial" w:eastAsia="Times New Roman" w:hAnsi="Arial" w:cs="Arial"/>
+          <w:color w:val="000000"/>
+          <w:sz w:val="24"/>
+          <w:szCs w:val="24"/>
+          <w:lang w:eastAsia="pt-BR"/>
+        </w:rPr>
+      </w:pPr>
+    </w:p>
+    <w:p>
+      <w:pPr>
+        <w:shd w:val="clear" w:color="auto" w:fill="FFFFFF"/>
+        <w:spacing w:after="0" w:line="240" w:lineRule="auto"/>
+        <w:jc w:val="both"/>
+        <w:rPr>
+          <w:rFonts w:ascii="Arial" w:eastAsia="Times New Roman" w:hAnsi="Arial" w:cs="Arial"/>
+          <w:color w:val="000000"/>
+          <w:sz w:val="24"/>
+          <w:szCs w:val="24"/>
+          <w:lang w:eastAsia="pt-BR"/>
+        </w:rPr>
+      </w:pPr>
+    </w:p>
+    <w:p>
+      <w:pPr>
+        <w:shd w:val="clear" w:color="auto" w:fill="FFFFFF"/>
+        <w:spacing w:after="0" w:line="240" w:lineRule="auto"/>
+        <w:jc w:val="both"/>
+        <w:rPr>
+          <w:rFonts w:ascii="Arial" w:eastAsia="Times New Roman" w:hAnsi="Arial" w:cs="Arial"/>
+          <w:color w:val="000000"/>
+          <w:sz w:val="24"/>
+          <w:szCs w:val="24"/>
+          <w:lang w:eastAsia="pt-BR"/>
+        </w:rPr>
+      </w:pPr>
+    </w:p>
+    <w:p>
+      <w:pPr>
+        <w:shd w:val="clear" w:color="auto" w:fill="FFFFFF"/>
+        <w:spacing w:after="0" w:line="240" w:lineRule="auto"/>
+        <w:jc w:val="both"/>
+        <w:rPr>
+          <w:rFonts w:ascii="Arial" w:eastAsia="Times New Roman" w:hAnsi="Arial" w:cs="Arial"/>
+          <w:color w:val="000000"/>
+          <w:sz w:val="24"/>
+          <w:szCs w:val="24"/>
+          <w:lang w:eastAsia="pt-BR"/>
+        </w:rPr>
+      </w:pPr>
+    </w:p>
+    <w:p>
+      <w:pPr>
+        <w:shd w:val="clear" w:color="auto" w:fill="FFFFFF"/>
+        <w:spacing w:after="0" w:line="240" w:lineRule="auto"/>
+        <w:jc w:val="both"/>
+        <w:rPr>
+          <w:rFonts w:ascii="Arial" w:eastAsia="Times New Roman" w:hAnsi="Arial" w:cs="Arial"/>
+          <w:color w:val="000000"/>
+          <w:sz w:val="24"/>
+          <w:szCs w:val="24"/>
+          <w:lang w:eastAsia="pt-BR"/>
+        </w:rPr>
+      </w:pPr>
+    </w:p>
+    <w:p>
+      <w:pPr>
+        <w:shd w:val="clear" w:color="auto" w:fill="FFFFFF"/>
+        <w:spacing w:after="0" w:line="240" w:lineRule="auto"/>
+        <w:jc w:val="both"/>
+        <w:rPr>
+          <w:rFonts w:ascii="Arial" w:eastAsia="Times New Roman" w:hAnsi="Arial" w:cs="Arial"/>
+          <w:color w:val="000000"/>
+          <w:sz w:val="24"/>
+          <w:szCs w:val="24"/>
+          <w:lang w:eastAsia="pt-BR"/>
+        </w:rPr>
+      </w:pPr>
+    </w:p>
+    <w:p>
+      <w:pPr>
+        <w:shd w:val="clear" w:color="auto" w:fill="FFFFFF"/>
+        <w:spacing w:after="0" w:line="240" w:lineRule="auto"/>
+        <w:jc w:val="both"/>
+        <w:rPr>
+          <w:rFonts w:ascii="Arial" w:eastAsia="Times New Roman" w:hAnsi="Arial" w:cs="Arial"/>
+          <w:color w:val="000000"/>
+          <w:sz w:val="24"/>
+          <w:szCs w:val="24"/>
+          <w:lang w:eastAsia="pt-BR"/>
+        </w:rPr>
+      </w:pPr>
+    </w:p>
+    <w:p>
+      <w:pPr>
+        <w:shd w:val="clear" w:color="auto" w:fill="FFFFFF"/>
+        <w:spacing w:after="0" w:line="240" w:lineRule="auto"/>
+        <w:jc w:val="both"/>
+        <w:rPr>
+          <w:rFonts w:ascii="Arial" w:eastAsia="Times New Roman" w:hAnsi="Arial" w:cs="Arial"/>
+          <w:color w:val="000000"/>
+          <w:sz w:val="24"/>
+          <w:szCs w:val="24"/>
+          <w:lang w:eastAsia="pt-BR"/>
+        </w:rPr>
+      </w:pPr>
+    </w:p>
+    <w:p>
+      <w:pPr>
+        <w:shd w:val="clear" w:color="auto" w:fill="FFFFFF"/>
+        <w:spacing w:after="0" w:line="240" w:lineRule="auto"/>
+        <w:jc w:val="both"/>
+        <w:rPr>
+          <w:rFonts w:ascii="Arial" w:eastAsia="Times New Roman" w:hAnsi="Arial" w:cs="Arial"/>
+          <w:color w:val="000000"/>
+          <w:sz w:val="24"/>
+          <w:szCs w:val="24"/>
+          <w:lang w:eastAsia="pt-BR"/>
+        </w:rPr>
+      </w:pPr>
+    </w:p>
+    <w:p>
+      <w:pPr>
+        <w:shd w:val="clear" w:color="auto" w:fill="FFFFFF"/>
+        <w:spacing w:after="0" w:line="240" w:lineRule="auto"/>
+        <w:jc w:val="both"/>
+        <w:rPr>
+          <w:rFonts w:ascii="Arial" w:eastAsia="Times New Roman" w:hAnsi="Arial" w:cs="Arial"/>
+          <w:color w:val="000000"/>
+          <w:sz w:val="24"/>
+          <w:szCs w:val="24"/>
+          <w:lang w:eastAsia="pt-BR"/>
+        </w:rPr>
+      </w:pPr>
+    </w:p>
+    <w:p>
+      <w:pPr>
+        <w:shd w:val="clear" w:color="auto" w:fill="FFFFFF"/>
+        <w:spacing w:after="0" w:line="240" w:lineRule="auto"/>
+        <w:jc w:val="both"/>
+        <w:rPr>
+          <w:rFonts w:ascii="Arial" w:eastAsia="Times New Roman" w:hAnsi="Arial" w:cs="Arial"/>
+          <w:color w:val="000000"/>
+          <w:sz w:val="24"/>
+          <w:szCs w:val="24"/>
+          <w:lang w:eastAsia="pt-BR"/>
+        </w:rPr>
+      </w:pPr>
+    </w:p>
+    <w:p>
+      <w:pPr>
+        <w:shd w:val="clear" w:color="auto" w:fill="FFFFFF"/>
+        <w:spacing w:after="0" w:line="240" w:lineRule="auto"/>
+        <w:jc w:val="both"/>
+        <w:rPr>
+          <w:rFonts w:ascii="Arial" w:eastAsia="Times New Roman" w:hAnsi="Arial" w:cs="Arial"/>
+          <w:color w:val="000000"/>
+          <w:sz w:val="24"/>
+          <w:szCs w:val="24"/>
+          <w:lang w:eastAsia="pt-BR"/>
+        </w:rPr>
+      </w:pPr>
+    </w:p>
+    <w:p>
+      <w:pPr>
+        <w:shd w:val="clear" w:color="auto" w:fill="FFFFFF"/>
+        <w:spacing w:after="0" w:line="240" w:lineRule="auto"/>
+        <w:jc w:val="both"/>
+        <w:rPr>
+          <w:rFonts w:ascii="Arial" w:eastAsia="Times New Roman" w:hAnsi="Arial" w:cs="Arial"/>
+          <w:color w:val="000000"/>
+          <w:sz w:val="24"/>
+          <w:szCs w:val="24"/>
+          <w:lang w:eastAsia="pt-BR"/>
+        </w:rPr>
+      </w:pPr>
+    </w:p>
+    <w:p>
+      <w:pPr>
+        <w:shd w:val="clear" w:color="auto" w:fill="FFFFFF"/>
+        <w:spacing w:after="0" w:line="240" w:lineRule="auto"/>
+        <w:jc w:val="both"/>
+        <w:rPr>
+          <w:rFonts w:ascii="Arial" w:eastAsia="Times New Roman" w:hAnsi="Arial" w:cs="Arial"/>
+          <w:color w:val="000000"/>
+          <w:sz w:val="24"/>
+          <w:szCs w:val="24"/>
+          <w:lang w:eastAsia="pt-BR"/>
+        </w:rPr>
+      </w:pPr>
+    </w:p>
+    <w:p>
+      <w:pPr>
+        <w:shd w:val="clear" w:color="auto" w:fill="FFFFFF"/>
+        <w:spacing w:after="0" w:line="240" w:lineRule="auto"/>
+        <w:jc w:val="both"/>
+        <w:rPr>
+          <w:rFonts w:ascii="Arial" w:eastAsia="Times New Roman" w:hAnsi="Arial" w:cs="Arial"/>
+          <w:color w:val="000000"/>
+          <w:sz w:val="24"/>
+          <w:szCs w:val="24"/>
+          <w:lang w:eastAsia="pt-BR"/>
+        </w:rPr>
+      </w:pPr>
+    </w:p>
+    <w:p>
+      <w:pPr>
+        <w:shd w:val="clear" w:color="auto" w:fill="FFFFFF"/>
+        <w:spacing w:after="0" w:line="240" w:lineRule="auto"/>
+        <w:jc w:val="both"/>
+        <w:rPr>
+          <w:rFonts w:ascii="Arial" w:eastAsia="Times New Roman" w:hAnsi="Arial" w:cs="Arial"/>
+          <w:color w:val="000000"/>
+          <w:sz w:val="24"/>
+          <w:szCs w:val="24"/>
+          <w:lang w:eastAsia="pt-BR"/>
+        </w:rPr>
+      </w:pPr>
+    </w:p>
+    <w:p>
+      <w:pPr>
+        <w:shd w:val="clear" w:color="auto" w:fill="FFFFFF"/>
+        <w:spacing w:after="0" w:line="240" w:lineRule="auto"/>
+        <w:jc w:val="both"/>
+        <w:rPr>
+          <w:rFonts w:ascii="Arial" w:eastAsia="Times New Roman" w:hAnsi="Arial" w:cs="Arial"/>
+          <w:color w:val="000000"/>
+          <w:sz w:val="24"/>
+          <w:szCs w:val="24"/>
+          <w:lang w:eastAsia="pt-BR"/>
+        </w:rPr>
+      </w:pPr>
+    </w:p>
+    <w:p>
+      <w:pPr>
+        <w:shd w:val="clear" w:color="auto" w:fill="FFFFFF"/>
+        <w:spacing w:after="0" w:line="240" w:lineRule="auto"/>
+        <w:jc w:val="right"/>
+        <w:rPr>
+          <w:rFonts w:ascii="Arial" w:eastAsia="Times New Roman" w:hAnsi="Arial" w:cs="Arial"/>
+          <w:color w:val="000000"/>
+          <w:sz w:val="24"/>
+          <w:szCs w:val="24"/>
+          <w:lang w:eastAsia="pt-BR"/>
+        </w:rPr>
+      </w:pPr>
       <w:r>
         <w:rPr>
           <w:rFonts w:ascii="Arial" w:eastAsia="Times New Roman" w:hAnsi="Arial" w:cs="Arial"/>
@@ -2335,7 +3231,7 @@
       <w:lvlText w:val="%1)"/>
       <w:lvlJc w:val="left"/>
       <w:pPr>
-        <w:ind w:left="720" w:hanging="360"/>
+        <w:ind w:left="1069" w:hanging="360"/>
       </w:pPr>
       <w:rPr>
         <w:rFonts w:hint="default"/>

</xml_diff>